<commit_message>
Add: Práctica 1.2 terminada
</commit_message>
<xml_diff>
--- a/Práctica 1/Práctica 1.1. IPv4 y DHCP.docx
+++ b/Práctica 1/Práctica 1.1. IPv4 y DHCP.docx
@@ -12250,15 +12250,7 @@
                 <w:bCs/>
                 <w:color w:val="1F497D" w:themeColor="text2"/>
               </w:rPr>
-              <w:t>172.16.0.</w:t>
-            </w:r>
-            <w:r>
-              <w:rPr>
-                <w:b/>
-                <w:bCs/>
-                <w:color w:val="1F497D" w:themeColor="text2"/>
-              </w:rPr>
-              <w:t>1</w:t>
+              <w:t>172.16.0.1</w:t>
             </w:r>
           </w:p>
         </w:tc>
@@ -14208,14 +14200,143 @@
         <w:spacing w:before="200" w:after="200"/>
         <w:rPr>
           <w:b/>
+          <w:i/>
         </w:rPr>
       </w:pPr>
-      <w:proofErr w:type="spellStart"/>
-      <w:r>
+    </w:p>
+    <w:p>
+      <w:pPr>
+        <w:pBdr>
+          <w:top w:val="nil"/>
+          <w:left w:val="nil"/>
+          <w:bottom w:val="nil"/>
+          <w:right w:val="nil"/>
+          <w:between w:val="nil"/>
+        </w:pBdr>
+        <w:spacing w:before="200" w:after="200"/>
         <w:rPr>
           <w:b/>
           <w:i/>
         </w:rPr>
+      </w:pPr>
+    </w:p>
+    <w:p>
+      <w:pPr>
+        <w:pBdr>
+          <w:top w:val="nil"/>
+          <w:left w:val="nil"/>
+          <w:bottom w:val="nil"/>
+          <w:right w:val="nil"/>
+          <w:between w:val="nil"/>
+        </w:pBdr>
+        <w:spacing w:before="200" w:after="200"/>
+        <w:rPr>
+          <w:b/>
+          <w:i/>
+        </w:rPr>
+      </w:pPr>
+    </w:p>
+    <w:p>
+      <w:pPr>
+        <w:pBdr>
+          <w:top w:val="nil"/>
+          <w:left w:val="nil"/>
+          <w:bottom w:val="nil"/>
+          <w:right w:val="nil"/>
+          <w:between w:val="nil"/>
+        </w:pBdr>
+        <w:spacing w:before="200" w:after="200"/>
+        <w:rPr>
+          <w:b/>
+          <w:i/>
+        </w:rPr>
+      </w:pPr>
+    </w:p>
+    <w:p>
+      <w:pPr>
+        <w:pBdr>
+          <w:top w:val="nil"/>
+          <w:left w:val="nil"/>
+          <w:bottom w:val="nil"/>
+          <w:right w:val="nil"/>
+          <w:between w:val="nil"/>
+        </w:pBdr>
+        <w:spacing w:before="200" w:after="200"/>
+        <w:rPr>
+          <w:b/>
+          <w:i/>
+        </w:rPr>
+      </w:pPr>
+    </w:p>
+    <w:p>
+      <w:pPr>
+        <w:pBdr>
+          <w:top w:val="nil"/>
+          <w:left w:val="nil"/>
+          <w:bottom w:val="nil"/>
+          <w:right w:val="nil"/>
+          <w:between w:val="nil"/>
+        </w:pBdr>
+        <w:spacing w:before="200" w:after="200"/>
+        <w:rPr>
+          <w:b/>
+          <w:i/>
+        </w:rPr>
+      </w:pPr>
+    </w:p>
+    <w:p>
+      <w:pPr>
+        <w:pBdr>
+          <w:top w:val="nil"/>
+          <w:left w:val="nil"/>
+          <w:bottom w:val="nil"/>
+          <w:right w:val="nil"/>
+          <w:between w:val="nil"/>
+        </w:pBdr>
+        <w:spacing w:before="200" w:after="200"/>
+        <w:rPr>
+          <w:b/>
+          <w:i/>
+        </w:rPr>
+      </w:pPr>
+    </w:p>
+    <w:p>
+      <w:pPr>
+        <w:pBdr>
+          <w:top w:val="nil"/>
+          <w:left w:val="nil"/>
+          <w:bottom w:val="nil"/>
+          <w:right w:val="nil"/>
+          <w:between w:val="nil"/>
+        </w:pBdr>
+        <w:spacing w:before="200" w:after="200"/>
+        <w:rPr>
+          <w:b/>
+          <w:i/>
+        </w:rPr>
+      </w:pPr>
+    </w:p>
+    <w:p>
+      <w:pPr>
+        <w:pBdr>
+          <w:top w:val="nil"/>
+          <w:left w:val="nil"/>
+          <w:bottom w:val="nil"/>
+          <w:right w:val="nil"/>
+          <w:between w:val="nil"/>
+        </w:pBdr>
+        <w:spacing w:before="200" w:after="200"/>
+        <w:rPr>
+          <w:b/>
+        </w:rPr>
+      </w:pPr>
+      <w:proofErr w:type="spellStart"/>
+      <w:r>
+        <w:rPr>
+          <w:b/>
+          <w:i/>
+        </w:rPr>
+        <w:lastRenderedPageBreak/>
         <w:t>Ejercicio</w:t>
       </w:r>
       <w:proofErr w:type="spellEnd"/>
@@ -14692,16 +14813,7 @@
                 <w:iCs/>
                 <w:color w:val="1F497D" w:themeColor="text2"/>
               </w:rPr>
-              <w:t>1</w:t>
-            </w:r>
-            <w:r>
-              <w:rPr>
-                <w:b/>
-                <w:bCs/>
-                <w:iCs/>
-                <w:color w:val="1F497D" w:themeColor="text2"/>
-              </w:rPr>
-              <w:t>Discover</w:t>
+              <w:t>1Discover</w:t>
             </w:r>
           </w:p>
         </w:tc>
@@ -14789,17 +14901,7 @@
                 <w:iCs/>
                 <w:color w:val="1F497D" w:themeColor="text2"/>
               </w:rPr>
-              <w:lastRenderedPageBreak/>
-              <w:t>192.168.0.</w:t>
-            </w:r>
-            <w:r>
-              <w:rPr>
-                <w:b/>
-                <w:bCs/>
-                <w:iCs/>
-                <w:color w:val="1F497D" w:themeColor="text2"/>
-              </w:rPr>
-              <w:t>1</w:t>
+              <w:t>192.168.0.1</w:t>
             </w:r>
           </w:p>
         </w:tc>
@@ -15413,7 +15515,6 @@
                 <w:color w:val="1F497D" w:themeColor="text2"/>
               </w:rPr>
             </w:pPr>
-            <w:bookmarkStart w:id="5" w:name="_GoBack"/>
             <w:proofErr w:type="spellStart"/>
             <w:r>
               <w:rPr>
@@ -15437,7 +15538,6 @@
               <w:t xml:space="preserve"> -d eth0</w:t>
             </w:r>
           </w:p>
-          <w:bookmarkEnd w:id="5"/>
           <w:p>
             <w:pPr>
               <w:spacing w:line="240" w:lineRule="auto"/>
@@ -15468,6 +15568,7 @@
           <w:b/>
           <w:i/>
         </w:rPr>
+        <w:lastRenderedPageBreak/>
         <w:t>Ejercicio</w:t>
       </w:r>
       <w:proofErr w:type="spellEnd"/>
@@ -15755,7 +15856,6 @@
                 <w:rFonts w:ascii="Consolas" w:eastAsia="Consolas" w:hAnsi="Consolas" w:cs="Consolas"/>
                 <w:color w:val="000000"/>
               </w:rPr>
-              <w:lastRenderedPageBreak/>
               <w:t>TYPE=Ethernet</w:t>
             </w:r>
           </w:p>
@@ -16333,6 +16433,7 @@
         </w:pBdr>
         <w:spacing w:before="200"/>
       </w:pPr>
+      <w:bookmarkStart w:id="5" w:name="_GoBack"/>
       <w:r>
         <w:rPr>
           <w:noProof/>
@@ -16380,6 +16481,7 @@
           </wp:inline>
         </w:drawing>
       </w:r>
+      <w:bookmarkEnd w:id="5"/>
     </w:p>
     <w:sectPr>
       <w:footerReference w:type="default" r:id="rId18"/>

</xml_diff>